<commit_message>
fixing and wrapping up
</commit_message>
<xml_diff>
--- a/report5.docx
+++ b/report5.docx
@@ -1047,11 +1047,13 @@
               </w:rPr>
             </w:pPr>
             <w:r>
-              <w:rPr>
-                <w:rFonts w:ascii="Times New Roman" w:hAnsi="Times New Roman" w:cs="Times New Roman"/>
-                <w:lang w:val="en-US"/>
-              </w:rPr>
-              <w:t>0.50</w:t>
+              <w:t>1</w:t>
+            </w:r>
+            <w:r>
+              <w:rPr>
+                <w:lang w:val="en-US"/>
+              </w:rPr>
+              <w:t>.05</w:t>
             </w:r>
           </w:p>
         </w:tc>
@@ -1062,7 +1064,6 @@
               <w:left w:val="single" w:sz="4" w:space="0" w:color="000000"/>
               <w:bottom w:val="single" w:sz="4" w:space="0" w:color="000000"/>
             </w:tcBorders>
-            <w:vAlign w:val="center"/>
           </w:tcPr>
           <w:p>
             <w:pPr>
@@ -1074,9 +1075,9 @@
             </w:pPr>
             <w:r>
               <w:rPr>
-                <w:rFonts w:ascii="Times New Roman" w:hAnsi="Times New Roman" w:cs="Times New Roman"/>
-              </w:rPr>
-              <w:t>1.5320</w:t>
+                <w:lang w:val="en-US"/>
+              </w:rPr>
+              <w:t>0.1213</w:t>
             </w:r>
           </w:p>
         </w:tc>
@@ -1126,13 +1127,15 @@
               <w:jc w:val="center"/>
               <w:rPr>
                 <w:rFonts w:ascii="Times New Roman" w:hAnsi="Times New Roman" w:cs="Times New Roman"/>
+                <w:lang w:val="en-US"/>
               </w:rPr>
             </w:pPr>
             <w:r>
               <w:rPr>
                 <w:rFonts w:ascii="Times New Roman" w:hAnsi="Times New Roman" w:cs="Times New Roman"/>
-              </w:rPr>
-              <w:t>0.502</w:t>
+                <w:lang w:val="en-US"/>
+              </w:rPr>
+              <w:t>1.501</w:t>
             </w:r>
           </w:p>
         </w:tc>
@@ -1152,13 +1155,15 @@
               <w:jc w:val="center"/>
               <w:rPr>
                 <w:rFonts w:ascii="Times New Roman" w:hAnsi="Times New Roman" w:cs="Times New Roman"/>
+                <w:lang w:val="en-US"/>
               </w:rPr>
             </w:pPr>
             <w:r>
               <w:rPr>
                 <w:rFonts w:ascii="Times New Roman" w:hAnsi="Times New Roman" w:cs="Times New Roman"/>
-              </w:rPr>
-              <w:t>0.645</w:t>
+                <w:lang w:val="en-US"/>
+              </w:rPr>
+              <w:t>1.277</w:t>
             </w:r>
           </w:p>
         </w:tc>
@@ -1200,11 +1205,7 @@
               </w:rPr>
             </w:pPr>
             <w:r>
-              <w:rPr>
-                <w:rFonts w:ascii="Times New Roman" w:hAnsi="Times New Roman" w:cs="Times New Roman"/>
-                <w:lang w:val="en-US"/>
-              </w:rPr>
-              <w:t>0.55</w:t>
+              <w:t>1.15</w:t>
             </w:r>
           </w:p>
         </w:tc>
@@ -1215,7 +1216,6 @@
               <w:left w:val="single" w:sz="4" w:space="0" w:color="000000"/>
               <w:bottom w:val="single" w:sz="4" w:space="0" w:color="000000"/>
             </w:tcBorders>
-            <w:vAlign w:val="center"/>
           </w:tcPr>
           <w:p>
             <w:pPr>
@@ -1227,9 +1227,9 @@
             </w:pPr>
             <w:r>
               <w:rPr>
-                <w:rFonts w:ascii="Times New Roman" w:hAnsi="Times New Roman" w:cs="Times New Roman"/>
-              </w:rPr>
-              <w:t>2.5356</w:t>
+                <w:lang w:val="en-US"/>
+              </w:rPr>
+              <w:t>1.1316</w:t>
             </w:r>
           </w:p>
         </w:tc>
@@ -1323,11 +1323,13 @@
               </w:rPr>
             </w:pPr>
             <w:r>
-              <w:rPr>
-                <w:rFonts w:ascii="Times New Roman" w:hAnsi="Times New Roman" w:cs="Times New Roman"/>
-                <w:lang w:val="en-US"/>
-              </w:rPr>
-              <w:t>0.60</w:t>
+              <w:t>1.</w:t>
+            </w:r>
+            <w:r>
+              <w:rPr>
+                <w:lang w:val="en-US"/>
+              </w:rPr>
+              <w:t>25</w:t>
             </w:r>
           </w:p>
         </w:tc>
@@ -1338,7 +1340,6 @@
               <w:left w:val="single" w:sz="4" w:space="0" w:color="000000"/>
               <w:bottom w:val="single" w:sz="4" w:space="0" w:color="000000"/>
             </w:tcBorders>
-            <w:vAlign w:val="center"/>
           </w:tcPr>
           <w:p>
             <w:pPr>
@@ -1350,9 +1351,9 @@
             </w:pPr>
             <w:r>
               <w:rPr>
-                <w:rFonts w:ascii="Times New Roman" w:hAnsi="Times New Roman" w:cs="Times New Roman"/>
-              </w:rPr>
-              <w:t>3.5406</w:t>
+                <w:lang w:val="en-US"/>
+              </w:rPr>
+              <w:t>2.1459</w:t>
             </w:r>
           </w:p>
         </w:tc>
@@ -1447,10 +1448,9 @@
             </w:pPr>
             <w:r>
               <w:rPr>
-                <w:rFonts w:ascii="Times New Roman" w:hAnsi="Times New Roman" w:cs="Times New Roman"/>
-                <w:lang w:val="en-US"/>
-              </w:rPr>
-              <w:t>0.65</w:t>
+                <w:lang w:val="en-US"/>
+              </w:rPr>
+              <w:t>1.35</w:t>
             </w:r>
           </w:p>
         </w:tc>
@@ -1461,7 +1461,6 @@
               <w:left w:val="single" w:sz="4" w:space="0" w:color="000000"/>
               <w:bottom w:val="single" w:sz="4" w:space="0" w:color="000000"/>
             </w:tcBorders>
-            <w:vAlign w:val="center"/>
           </w:tcPr>
           <w:p>
             <w:pPr>
@@ -1473,9 +1472,9 @@
             </w:pPr>
             <w:r>
               <w:rPr>
-                <w:rFonts w:ascii="Times New Roman" w:hAnsi="Times New Roman" w:cs="Times New Roman"/>
-              </w:rPr>
-              <w:t>4.5462</w:t>
+                <w:lang w:val="en-US"/>
+              </w:rPr>
+              <w:t>3.1565</w:t>
             </w:r>
           </w:p>
         </w:tc>
@@ -1569,11 +1568,7 @@
               </w:rPr>
             </w:pPr>
             <w:r>
-              <w:rPr>
-                <w:rFonts w:ascii="Times New Roman" w:hAnsi="Times New Roman" w:cs="Times New Roman"/>
-                <w:lang w:val="en-US"/>
-              </w:rPr>
-              <w:t>0.70</w:t>
+              <w:t>1.45</w:t>
             </w:r>
           </w:p>
         </w:tc>
@@ -1584,7 +1579,6 @@
               <w:left w:val="single" w:sz="4" w:space="0" w:color="000000"/>
               <w:bottom w:val="single" w:sz="4" w:space="0" w:color="000000"/>
             </w:tcBorders>
-            <w:vAlign w:val="center"/>
           </w:tcPr>
           <w:p>
             <w:pPr>
@@ -1596,9 +1590,9 @@
             </w:pPr>
             <w:r>
               <w:rPr>
-                <w:rFonts w:ascii="Times New Roman" w:hAnsi="Times New Roman" w:cs="Times New Roman"/>
-              </w:rPr>
-              <w:t>5.5504</w:t>
+                <w:lang w:val="en-US"/>
+              </w:rPr>
+              <w:t>4.1571</w:t>
             </w:r>
           </w:p>
         </w:tc>
@@ -1692,11 +1686,7 @@
               </w:rPr>
             </w:pPr>
             <w:r>
-              <w:rPr>
-                <w:rFonts w:ascii="Times New Roman" w:hAnsi="Times New Roman" w:cs="Times New Roman"/>
-                <w:lang w:val="en-US"/>
-              </w:rPr>
-              <w:t>0.75</w:t>
+              <w:t>1.55</w:t>
             </w:r>
           </w:p>
         </w:tc>
@@ -1707,7 +1697,6 @@
               <w:left w:val="single" w:sz="4" w:space="0" w:color="000000"/>
               <w:bottom w:val="single" w:sz="4" w:space="0" w:color="000000"/>
             </w:tcBorders>
-            <w:vAlign w:val="center"/>
           </w:tcPr>
           <w:p>
             <w:pPr>
@@ -1719,9 +1708,9 @@
             </w:pPr>
             <w:r>
               <w:rPr>
-                <w:rFonts w:ascii="Times New Roman" w:hAnsi="Times New Roman" w:cs="Times New Roman"/>
-              </w:rPr>
-              <w:t>6.5559</w:t>
+                <w:lang w:val="en-US"/>
+              </w:rPr>
+              <w:t>5.1819</w:t>
             </w:r>
           </w:p>
         </w:tc>
@@ -1815,11 +1804,7 @@
               </w:rPr>
             </w:pPr>
             <w:r>
-              <w:rPr>
-                <w:rFonts w:ascii="Times New Roman" w:hAnsi="Times New Roman" w:cs="Times New Roman"/>
-                <w:lang w:val="en-US"/>
-              </w:rPr>
-              <w:t>0.80</w:t>
+              <w:t>1.65</w:t>
             </w:r>
           </w:p>
         </w:tc>
@@ -1830,7 +1815,6 @@
               <w:left w:val="single" w:sz="4" w:space="0" w:color="000000"/>
               <w:bottom w:val="single" w:sz="4" w:space="0" w:color="000000"/>
             </w:tcBorders>
-            <w:vAlign w:val="center"/>
           </w:tcPr>
           <w:p>
             <w:pPr>
@@ -1842,9 +1826,9 @@
             </w:pPr>
             <w:r>
               <w:rPr>
-                <w:rFonts w:ascii="Times New Roman" w:hAnsi="Times New Roman" w:cs="Times New Roman"/>
-              </w:rPr>
-              <w:t>7.5594</w:t>
+                <w:lang w:val="en-US"/>
+              </w:rPr>
+              <w:t>6.1969</w:t>
             </w:r>
           </w:p>
         </w:tc>
@@ -5677,7 +5661,15 @@
           <w:rPr>
             <w:rFonts w:ascii="Cambria Math" w:hAnsi="Cambria Math"/>
           </w:rPr>
-          <m:t>a=1.35</m:t>
+          <m:t>a=</m:t>
+        </m:r>
+        <w:bookmarkStart w:id="0" w:name="_GoBack"/>
+        <w:bookmarkEnd w:id="0"/>
+        <m:r>
+          <w:rPr>
+            <w:rFonts w:ascii="Cambria Math" w:hAnsi="Cambria Math"/>
+          </w:rPr>
+          <m:t>1.35</m:t>
         </m:r>
       </m:oMath>
       <w:r>
@@ -7820,7 +7812,16 @@
             <w:rPr>
               <w:rFonts w:ascii="Cambria Math" w:hAnsi="Cambria Math"/>
             </w:rPr>
-            <m:t>≈2.41830421504</m:t>
+            <m:t>≈2.4</m:t>
+          </m:r>
+          <m:r>
+            <m:rPr>
+              <m:sty m:val="p"/>
+            </m:rPr>
+            <w:rPr>
+              <w:rFonts w:ascii="Cambria Math" w:hAnsi="Cambria Math"/>
+            </w:rPr>
+            <m:t>092281833</m:t>
           </m:r>
         </m:oMath>
       </m:oMathPara>
@@ -7880,14 +7881,6 @@
       <w:pPr>
         <w:rPr>
           <w:rFonts w:ascii="Times New Roman" w:hAnsi="Times New Roman"/>
-        </w:rPr>
-      </w:pPr>
-    </w:p>
-    <w:p>
-      <w:pPr>
-        <w:rPr>
-          <w:rFonts w:ascii="Times New Roman" w:hAnsi="Times New Roman"/>
-          <w:b/>
         </w:rPr>
       </w:pPr>
     </w:p>
@@ -7904,9 +7897,8 @@
             <w:rStyle w:val="Hyperlink"/>
             <w:rFonts w:ascii="Times New Roman" w:hAnsi="Times New Roman"/>
             <w:b/>
-            <w:lang w:val="en-US"/>
           </w:rPr>
-          <w:t>https</w:t>
+          <w:t>Листинг прог</w:t>
         </w:r>
         <w:r>
           <w:rPr>
@@ -7914,35 +7906,7 @@
             <w:rFonts w:ascii="Times New Roman" w:hAnsi="Times New Roman"/>
             <w:b/>
           </w:rPr>
-          <w:t>://</w:t>
-        </w:r>
-        <w:proofErr w:type="spellStart"/>
-        <w:r>
-          <w:rPr>
-            <w:rStyle w:val="Hyperlink"/>
-            <w:rFonts w:ascii="Times New Roman" w:hAnsi="Times New Roman"/>
-            <w:b/>
-            <w:lang w:val="en-US"/>
-          </w:rPr>
-          <w:t>github</w:t>
-        </w:r>
-        <w:proofErr w:type="spellEnd"/>
-        <w:r>
-          <w:rPr>
-            <w:rStyle w:val="Hyperlink"/>
-            <w:rFonts w:ascii="Times New Roman" w:hAnsi="Times New Roman"/>
-            <w:b/>
-          </w:rPr>
-          <w:t>.</w:t>
-        </w:r>
-        <w:r>
-          <w:rPr>
-            <w:rStyle w:val="Hyperlink"/>
-            <w:rFonts w:ascii="Times New Roman" w:hAnsi="Times New Roman"/>
-            <w:b/>
-            <w:lang w:val="en-US"/>
-          </w:rPr>
-          <w:t>com</w:t>
+          <w:t>р</w:t>
         </w:r>
         <w:r>
           <w:rPr>
@@ -7950,54 +7914,26 @@
             <w:rFonts w:ascii="Times New Roman" w:hAnsi="Times New Roman"/>
             <w:b/>
           </w:rPr>
-          <w:t>/</w:t>
+          <w:t>аммы</w:t>
         </w:r>
-        <w:proofErr w:type="spellStart"/>
-        <w:r>
-          <w:rPr>
-            <w:rStyle w:val="Hyperlink"/>
-            <w:rFonts w:ascii="Times New Roman" w:hAnsi="Times New Roman"/>
-            <w:b/>
-            <w:lang w:val="en-US"/>
-          </w:rPr>
-          <w:t>maxbarsukov</w:t>
-        </w:r>
-        <w:proofErr w:type="spellEnd"/>
+      </w:hyperlink>
+    </w:p>
+    <w:p/>
+    <w:p>
+      <w:pPr>
+        <w:rPr>
+          <w:rFonts w:ascii="Times New Roman" w:hAnsi="Times New Roman"/>
+          <w:b/>
+        </w:rPr>
+      </w:pPr>
+      <w:hyperlink r:id="rId8" w:history="1">
         <w:r>
           <w:rPr>
             <w:rStyle w:val="Hyperlink"/>
             <w:rFonts w:ascii="Times New Roman" w:hAnsi="Times New Roman"/>
             <w:b/>
           </w:rPr>
-          <w:t>/</w:t>
-        </w:r>
-        <w:proofErr w:type="spellStart"/>
-        <w:r>
-          <w:rPr>
-            <w:rStyle w:val="Hyperlink"/>
-            <w:rFonts w:ascii="Times New Roman" w:hAnsi="Times New Roman"/>
-            <w:b/>
-            <w:lang w:val="en-US"/>
-          </w:rPr>
-          <w:t>itmo</w:t>
-        </w:r>
-        <w:proofErr w:type="spellEnd"/>
-        <w:r>
-          <w:rPr>
-            <w:rStyle w:val="Hyperlink"/>
-            <w:rFonts w:ascii="Times New Roman" w:hAnsi="Times New Roman"/>
-            <w:b/>
-          </w:rPr>
-          <w:t>/</w:t>
-        </w:r>
-        <w:r>
-          <w:rPr>
-            <w:rStyle w:val="Hyperlink"/>
-            <w:rFonts w:ascii="Times New Roman" w:hAnsi="Times New Roman"/>
-            <w:b/>
-            <w:lang w:val="en-US"/>
-          </w:rPr>
-          <w:t>tree</w:t>
+          <w:t>Блок-схе</w:t>
         </w:r>
         <w:r>
           <w:rPr>
@@ -8005,16 +7941,7 @@
             <w:rFonts w:ascii="Times New Roman" w:hAnsi="Times New Roman"/>
             <w:b/>
           </w:rPr>
-          <w:t>/</w:t>
-        </w:r>
-        <w:r>
-          <w:rPr>
-            <w:rStyle w:val="Hyperlink"/>
-            <w:rFonts w:ascii="Times New Roman" w:hAnsi="Times New Roman"/>
-            <w:b/>
-            <w:lang w:val="en-US"/>
-          </w:rPr>
-          <w:t>master</w:t>
+          <w:t>м</w:t>
         </w:r>
         <w:r>
           <w:rPr>
@@ -8022,24 +7949,7 @@
             <w:rFonts w:ascii="Times New Roman" w:hAnsi="Times New Roman"/>
             <w:b/>
           </w:rPr>
-          <w:t>/4%20вычмат/лабораторные/</w:t>
-        </w:r>
-        <w:r>
-          <w:rPr>
-            <w:rStyle w:val="Hyperlink"/>
-            <w:rFonts w:ascii="Times New Roman" w:hAnsi="Times New Roman"/>
-            <w:b/>
-            <w:lang w:val="en-US"/>
-          </w:rPr>
-          <w:t>lab</w:t>
-        </w:r>
-        <w:r>
-          <w:rPr>
-            <w:rStyle w:val="Hyperlink"/>
-            <w:rFonts w:ascii="Times New Roman" w:hAnsi="Times New Roman"/>
-            <w:b/>
-          </w:rPr>
-          <w:t>5</w:t>
+          <w:t>а</w:t>
         </w:r>
       </w:hyperlink>
     </w:p>
@@ -8047,24 +7957,7 @@
       <w:pPr>
         <w:rPr>
           <w:rFonts w:ascii="Times New Roman" w:hAnsi="Times New Roman"/>
-          <w:b/>
-        </w:rPr>
-      </w:pPr>
-    </w:p>
-    <w:p>
-      <w:pPr>
-        <w:jc w:val="center"/>
-        <w:rPr>
-          <w:rFonts w:ascii="Times New Roman" w:hAnsi="Times New Roman"/>
-          <w:b/>
-        </w:rPr>
-      </w:pPr>
-    </w:p>
-    <w:p>
-      <w:pPr>
-        <w:rPr>
-          <w:rFonts w:ascii="Times New Roman" w:hAnsi="Times New Roman"/>
-          <w:b/>
+          <w:lang w:val="en-US"/>
         </w:rPr>
       </w:pPr>
     </w:p>
@@ -8120,6 +8013,11 @@
           </w:tcPr>
           <w:p>
             <w:pPr>
+              <w:pStyle w:val="ListParagraph"/>
+              <w:numPr>
+                <w:ilvl w:val="0"/>
+                <w:numId w:val="11"/>
+              </w:numPr>
               <w:rPr>
                 <w:rFonts w:ascii="Times New Roman" w:hAnsi="Times New Roman"/>
               </w:rPr>
@@ -8128,11 +8026,12 @@
               <w:rPr>
                 <w:rFonts w:ascii="Times New Roman" w:hAnsi="Times New Roman"/>
               </w:rPr>
-              <w:t>Введите точку интерполяции: 0.32</w:t>
-            </w:r>
-          </w:p>
-          <w:p>
-            <w:pPr>
+              <w:t>Вводим точку интерполяции и узлы интерполяции</w:t>
+            </w:r>
+          </w:p>
+          <w:p>
+            <w:pPr>
+              <w:pStyle w:val="ListParagraph"/>
               <w:rPr>
                 <w:rFonts w:ascii="Times New Roman" w:hAnsi="Times New Roman"/>
               </w:rPr>
@@ -8141,389 +8040,25 @@
               <w:rPr>
                 <w:rFonts w:ascii="Times New Roman" w:hAnsi="Times New Roman"/>
               </w:rPr>
-              <w:t>Введите '</w:t>
-            </w:r>
-            <w:proofErr w:type="spellStart"/>
-            <w:r>
+              <w:t>Нажимаем кнопку Найти решение</w:t>
+            </w:r>
+          </w:p>
+          <w:p>
+            <w:pPr>
+              <w:pStyle w:val="ListParagraph"/>
               <w:rPr>
                 <w:rFonts w:ascii="Times New Roman" w:hAnsi="Times New Roman"/>
               </w:rPr>
-              <w:t>quit</w:t>
-            </w:r>
-            <w:proofErr w:type="spellEnd"/>
+            </w:pPr>
             <w:r>
               <w:rPr>
                 <w:rFonts w:ascii="Times New Roman" w:hAnsi="Times New Roman"/>
               </w:rPr>
-              <w:t>', чтобы закончить ввод.</w:t>
-            </w:r>
-          </w:p>
-          <w:p>
-            <w:pPr>
-              <w:rPr>
-                <w:rFonts w:ascii="Times New Roman" w:hAnsi="Times New Roman"/>
-              </w:rPr>
-            </w:pPr>
-            <w:r>
-              <w:rPr>
-                <w:rFonts w:ascii="Times New Roman" w:hAnsi="Times New Roman"/>
-              </w:rPr>
-              <w:t>Введите узлы интерполяции:</w:t>
-            </w:r>
-          </w:p>
-          <w:p>
-            <w:pPr>
-              <w:rPr>
-                <w:rFonts w:ascii="Times New Roman" w:hAnsi="Times New Roman"/>
-              </w:rPr>
-            </w:pPr>
-            <w:r>
-              <w:rPr>
-                <w:rFonts w:ascii="Times New Roman" w:hAnsi="Times New Roman"/>
-              </w:rPr>
-              <w:t>0.15 1.25</w:t>
-            </w:r>
-          </w:p>
-          <w:p>
-            <w:pPr>
-              <w:rPr>
-                <w:rFonts w:ascii="Times New Roman" w:hAnsi="Times New Roman"/>
-              </w:rPr>
-            </w:pPr>
-            <w:r>
-              <w:rPr>
-                <w:rFonts w:ascii="Times New Roman" w:hAnsi="Times New Roman"/>
-              </w:rPr>
-              <w:t>0.2 2.38</w:t>
-            </w:r>
-          </w:p>
-          <w:p>
-            <w:pPr>
-              <w:rPr>
-                <w:rFonts w:ascii="Times New Roman" w:hAnsi="Times New Roman"/>
-              </w:rPr>
-            </w:pPr>
-            <w:r>
-              <w:rPr>
-                <w:rFonts w:ascii="Times New Roman" w:hAnsi="Times New Roman"/>
-              </w:rPr>
-              <w:t>0.33 3.79</w:t>
-            </w:r>
-          </w:p>
-          <w:p>
-            <w:pPr>
-              <w:rPr>
-                <w:rFonts w:ascii="Times New Roman" w:hAnsi="Times New Roman"/>
-              </w:rPr>
-            </w:pPr>
-            <w:r>
-              <w:rPr>
-                <w:rFonts w:ascii="Times New Roman" w:hAnsi="Times New Roman"/>
-              </w:rPr>
-              <w:t>0.47 5.44</w:t>
-            </w:r>
-          </w:p>
-          <w:p>
-            <w:pPr>
-              <w:rPr>
-                <w:rFonts w:ascii="Times New Roman" w:hAnsi="Times New Roman"/>
-              </w:rPr>
-            </w:pPr>
-            <w:r>
-              <w:rPr>
-                <w:rFonts w:ascii="Times New Roman" w:hAnsi="Times New Roman"/>
-                <w:lang w:val="en-US"/>
-              </w:rPr>
-              <w:t>quit</w:t>
-            </w:r>
-          </w:p>
-          <w:p>
-            <w:pPr>
-              <w:rPr>
-                <w:rFonts w:ascii="Times New Roman" w:hAnsi="Times New Roman"/>
-              </w:rPr>
-            </w:pPr>
-            <w:r>
-              <w:rPr>
-                <w:rFonts w:ascii="Times New Roman" w:hAnsi="Times New Roman"/>
-              </w:rPr>
-              <w:t>Таблица конечных разностей:</w:t>
-            </w:r>
-          </w:p>
-          <w:p>
-            <w:pPr>
-              <w:rPr>
-                <w:rFonts w:ascii="Times New Roman" w:hAnsi="Times New Roman"/>
-              </w:rPr>
-            </w:pPr>
-            <w:proofErr w:type="gramStart"/>
-            <w:r>
-              <w:rPr>
-                <w:rFonts w:ascii="Times New Roman" w:hAnsi="Times New Roman"/>
-              </w:rPr>
-              <w:t>1.2500  1.1300</w:t>
-            </w:r>
-            <w:proofErr w:type="gramEnd"/>
-            <w:r>
-              <w:rPr>
-                <w:rFonts w:ascii="Times New Roman" w:hAnsi="Times New Roman"/>
-              </w:rPr>
-              <w:t xml:space="preserve">  0.2800  -0.0400</w:t>
-            </w:r>
-          </w:p>
-          <w:p>
-            <w:pPr>
-              <w:rPr>
-                <w:rFonts w:ascii="Times New Roman" w:hAnsi="Times New Roman"/>
-              </w:rPr>
-            </w:pPr>
-            <w:proofErr w:type="gramStart"/>
-            <w:r>
-              <w:rPr>
-                <w:rFonts w:ascii="Times New Roman" w:hAnsi="Times New Roman"/>
-              </w:rPr>
-              <w:t>2.3800  1.4100</w:t>
-            </w:r>
-            <w:proofErr w:type="gramEnd"/>
-            <w:r>
-              <w:rPr>
-                <w:rFonts w:ascii="Times New Roman" w:hAnsi="Times New Roman"/>
-              </w:rPr>
-              <w:t xml:space="preserve">  0.2400  </w:t>
-            </w:r>
-          </w:p>
-          <w:p>
-            <w:pPr>
-              <w:rPr>
-                <w:rFonts w:ascii="Times New Roman" w:hAnsi="Times New Roman"/>
-              </w:rPr>
-            </w:pPr>
-            <w:proofErr w:type="gramStart"/>
-            <w:r>
-              <w:rPr>
-                <w:rFonts w:ascii="Times New Roman" w:hAnsi="Times New Roman"/>
-              </w:rPr>
-              <w:t>3.7900  1.6500</w:t>
-            </w:r>
-            <w:proofErr w:type="gramEnd"/>
-          </w:p>
-          <w:p>
-            <w:pPr>
-              <w:rPr>
-                <w:rFonts w:ascii="Times New Roman" w:hAnsi="Times New Roman"/>
-              </w:rPr>
-            </w:pPr>
-            <w:r>
-              <w:rPr>
-                <w:rFonts w:ascii="Times New Roman" w:hAnsi="Times New Roman"/>
-              </w:rPr>
-              <w:t>5.4400</w:t>
-            </w:r>
-          </w:p>
-          <w:p>
-            <w:pPr>
-              <w:rPr>
-                <w:rFonts w:ascii="Times New Roman" w:hAnsi="Times New Roman"/>
-              </w:rPr>
-            </w:pPr>
-            <w:r>
-              <w:rPr>
-                <w:rFonts w:ascii="Times New Roman" w:hAnsi="Times New Roman"/>
-              </w:rPr>
-              <w:t>------------------------------------------------------------</w:t>
-            </w:r>
-          </w:p>
-          <w:p>
-            <w:pPr>
-              <w:rPr>
-                <w:rFonts w:ascii="Times New Roman" w:hAnsi="Times New Roman"/>
-              </w:rPr>
-            </w:pPr>
-            <w:r>
-              <w:rPr>
-                <w:rFonts w:ascii="Times New Roman" w:hAnsi="Times New Roman"/>
-              </w:rPr>
-              <w:t>t:  -0.20000000000000012</w:t>
-            </w:r>
-          </w:p>
-          <w:p>
-            <w:pPr>
-              <w:rPr>
-                <w:rFonts w:ascii="Times New Roman" w:hAnsi="Times New Roman"/>
-              </w:rPr>
-            </w:pPr>
-            <w:r>
-              <w:rPr>
-                <w:rFonts w:ascii="Times New Roman" w:hAnsi="Times New Roman"/>
-              </w:rPr>
-              <w:t>Многочлен Лагранжа</w:t>
-            </w:r>
-          </w:p>
-          <w:p>
-            <w:pPr>
-              <w:rPr>
-                <w:rFonts w:ascii="Times New Roman" w:hAnsi="Times New Roman"/>
-              </w:rPr>
-            </w:pPr>
-            <w:proofErr w:type="gramStart"/>
-            <w:r>
-              <w:rPr>
-                <w:rFonts w:ascii="Times New Roman" w:hAnsi="Times New Roman"/>
-              </w:rPr>
-              <w:t>P(</w:t>
-            </w:r>
-            <w:proofErr w:type="gramEnd"/>
-            <w:r>
-              <w:rPr>
-                <w:rFonts w:ascii="Times New Roman" w:hAnsi="Times New Roman"/>
-              </w:rPr>
-              <w:t>0.32) = 3.716050824175824</w:t>
-            </w:r>
-          </w:p>
-          <w:p>
-            <w:pPr>
-              <w:rPr>
-                <w:rFonts w:ascii="Times New Roman" w:hAnsi="Times New Roman"/>
-              </w:rPr>
-            </w:pPr>
-            <w:r>
-              <w:rPr>
-                <w:rFonts w:ascii="Times New Roman" w:hAnsi="Times New Roman"/>
-              </w:rPr>
-              <w:t>------------------------------------------------------------</w:t>
-            </w:r>
-          </w:p>
-          <w:p>
-            <w:pPr>
-              <w:rPr>
-                <w:rFonts w:ascii="Times New Roman" w:hAnsi="Times New Roman"/>
-              </w:rPr>
-            </w:pPr>
-            <w:r>
-              <w:rPr>
-                <w:rFonts w:ascii="Times New Roman" w:hAnsi="Times New Roman"/>
-              </w:rPr>
-              <w:t>t:  -0.20000000000000012</w:t>
-            </w:r>
-          </w:p>
-          <w:p>
-            <w:pPr>
-              <w:rPr>
-                <w:rFonts w:ascii="Times New Roman" w:hAnsi="Times New Roman"/>
-              </w:rPr>
-            </w:pPr>
-            <w:r>
-              <w:rPr>
-                <w:rFonts w:ascii="Times New Roman" w:hAnsi="Times New Roman"/>
-              </w:rPr>
-              <w:t>Многочлен Ньютона с разделенными разностями</w:t>
-            </w:r>
-          </w:p>
-          <w:p>
-            <w:pPr>
-              <w:rPr>
-                <w:rFonts w:ascii="Times New Roman" w:hAnsi="Times New Roman"/>
-              </w:rPr>
-            </w:pPr>
-            <w:proofErr w:type="gramStart"/>
-            <w:r>
-              <w:rPr>
-                <w:rFonts w:ascii="Times New Roman" w:hAnsi="Times New Roman"/>
-              </w:rPr>
-              <w:t>P(</w:t>
-            </w:r>
-            <w:proofErr w:type="gramEnd"/>
-            <w:r>
-              <w:rPr>
-                <w:rFonts w:ascii="Times New Roman" w:hAnsi="Times New Roman"/>
-              </w:rPr>
-              <w:t>0.32) = 3.716050824175824</w:t>
-            </w:r>
-          </w:p>
-          <w:p>
-            <w:pPr>
-              <w:rPr>
-                <w:rFonts w:ascii="Times New Roman" w:hAnsi="Times New Roman"/>
-              </w:rPr>
-            </w:pPr>
-            <w:r>
-              <w:rPr>
-                <w:rFonts w:ascii="Times New Roman" w:hAnsi="Times New Roman"/>
-              </w:rPr>
-              <w:t>------------------------------------------------------------</w:t>
-            </w:r>
-          </w:p>
-          <w:p>
-            <w:pPr>
-              <w:rPr>
-                <w:rFonts w:ascii="Times New Roman" w:hAnsi="Times New Roman"/>
-              </w:rPr>
-            </w:pPr>
-          </w:p>
-          <w:p>
-            <w:pPr>
-              <w:rPr>
-                <w:rFonts w:ascii="Times New Roman" w:hAnsi="Times New Roman"/>
-              </w:rPr>
-            </w:pPr>
-            <w:r>
-              <w:rPr>
-                <w:noProof/>
-                <w:lang w:eastAsia="ru-RU"/>
-              </w:rPr>
               <w:drawing>
-                <wp:inline distT="0" distB="0" distL="0" distR="0" wp14:anchorId="1E9F31D4" wp14:editId="5C4750A7">
-                  <wp:extent cx="1550149" cy="1259506"/>
-                  <wp:effectExtent l="0" t="0" r="0" b="0"/>
-                  <wp:docPr id="1" name="Рисунок 1"/>
-                  <wp:cNvGraphicFramePr>
-                    <a:graphicFrameLocks xmlns:a="http://schemas.openxmlformats.org/drawingml/2006/main" noChangeAspect="1"/>
-                  </wp:cNvGraphicFramePr>
-                  <a:graphic xmlns:a="http://schemas.openxmlformats.org/drawingml/2006/main">
-                    <a:graphicData uri="http://schemas.openxmlformats.org/drawingml/2006/picture">
-                      <pic:pic xmlns:pic="http://schemas.openxmlformats.org/drawingml/2006/picture">
-                        <pic:nvPicPr>
-                          <pic:cNvPr id="1" name=""/>
-                          <pic:cNvPicPr/>
-                        </pic:nvPicPr>
-                        <pic:blipFill>
-                          <a:blip r:embed="rId8"/>
-                          <a:stretch>
-                            <a:fillRect/>
-                          </a:stretch>
-                        </pic:blipFill>
-                        <pic:spPr>
-                          <a:xfrm>
-                            <a:off x="0" y="0"/>
-                            <a:ext cx="1579694" cy="1283512"/>
-                          </a:xfrm>
-                          <a:prstGeom prst="rect">
-                            <a:avLst/>
-                          </a:prstGeom>
-                        </pic:spPr>
-                      </pic:pic>
-                    </a:graphicData>
-                  </a:graphic>
-                </wp:inline>
-              </w:drawing>
-            </w:r>
-            <w:r>
-              <w:rPr>
-                <w:noProof/>
-                <w:lang w:eastAsia="ru-RU"/>
-              </w:rPr>
-              <w:t xml:space="preserve"> </w:t>
-            </w:r>
-            <w:r>
-              <w:rPr>
-                <w:noProof/>
-                <w:lang w:eastAsia="ru-RU"/>
-              </w:rPr>
-              <w:drawing>
-                <wp:inline distT="0" distB="0" distL="0" distR="0" wp14:anchorId="36EE112D" wp14:editId="6615C483">
-                  <wp:extent cx="1641064" cy="1304958"/>
-                  <wp:effectExtent l="0" t="0" r="0" b="0"/>
-                  <wp:docPr id="6" name="Рисунок 6"/>
+                <wp:inline distT="0" distB="0" distL="0" distR="0" wp14:anchorId="1577087A" wp14:editId="2814B420">
+                  <wp:extent cx="1003300" cy="2382838"/>
+                  <wp:effectExtent l="0" t="0" r="6350" b="0"/>
+                  <wp:docPr id="5" name="Picture 5"/>
                   <wp:cNvGraphicFramePr>
                     <a:graphicFrameLocks xmlns:a="http://schemas.openxmlformats.org/drawingml/2006/main" noChangeAspect="1"/>
                   </wp:cNvGraphicFramePr>
@@ -8543,7 +8078,7 @@
                         <pic:spPr>
                           <a:xfrm>
                             <a:off x="0" y="0"/>
-                            <a:ext cx="1694470" cy="1347426"/>
+                            <a:ext cx="1004815" cy="2386436"/>
                           </a:xfrm>
                           <a:prstGeom prst="rect">
                             <a:avLst/>
@@ -8556,15 +8091,9 @@
               </w:drawing>
             </w:r>
           </w:p>
-        </w:tc>
-      </w:tr>
-      <w:tr>
-        <w:tc>
-          <w:tcPr>
-            <w:tcW w:w="9345" w:type="dxa"/>
-          </w:tcPr>
-          <w:p>
-            <w:pPr>
+          <w:p>
+            <w:pPr>
+              <w:pStyle w:val="ListParagraph"/>
               <w:rPr>
                 <w:rFonts w:ascii="Times New Roman" w:hAnsi="Times New Roman"/>
               </w:rPr>
@@ -8573,438 +8102,25 @@
               <w:rPr>
                 <w:rFonts w:ascii="Times New Roman" w:hAnsi="Times New Roman"/>
               </w:rPr>
-              <w:t xml:space="preserve">Введите точку интерполяции: </w:t>
-            </w:r>
-            <w:r>
+              <w:t>Получаем для каждой функции интерполяции графики, их значения в точке интерполяции и таблицу конечных разностей</w:t>
+            </w:r>
+          </w:p>
+          <w:p>
+            <w:pPr>
+              <w:pStyle w:val="ListParagraph"/>
               <w:rPr>
                 <w:rFonts w:ascii="Times New Roman" w:hAnsi="Times New Roman"/>
               </w:rPr>
-              <w:t>150</w:t>
-            </w:r>
-          </w:p>
-          <w:p>
-            <w:pPr>
+            </w:pPr>
+            <w:r>
               <w:rPr>
                 <w:rFonts w:ascii="Times New Roman" w:hAnsi="Times New Roman"/>
               </w:rPr>
-            </w:pPr>
-            <w:r>
-              <w:rPr>
-                <w:rFonts w:ascii="Times New Roman" w:hAnsi="Times New Roman"/>
-              </w:rPr>
-              <w:t>Введите '</w:t>
-            </w:r>
-            <w:proofErr w:type="spellStart"/>
-            <w:r>
-              <w:rPr>
-                <w:rFonts w:ascii="Times New Roman" w:hAnsi="Times New Roman"/>
-              </w:rPr>
-              <w:t>quit</w:t>
-            </w:r>
-            <w:proofErr w:type="spellEnd"/>
-            <w:r>
-              <w:rPr>
-                <w:rFonts w:ascii="Times New Roman" w:hAnsi="Times New Roman"/>
-              </w:rPr>
-              <w:t>', чтобы закончить ввод.</w:t>
-            </w:r>
-          </w:p>
-          <w:p>
-            <w:pPr>
-              <w:rPr>
-                <w:rFonts w:ascii="Times New Roman" w:hAnsi="Times New Roman"/>
-              </w:rPr>
-            </w:pPr>
-            <w:r>
-              <w:rPr>
-                <w:rFonts w:ascii="Times New Roman" w:hAnsi="Times New Roman"/>
-              </w:rPr>
-              <w:t>Введите узлы интерполяции:</w:t>
-            </w:r>
-          </w:p>
-          <w:p>
-            <w:pPr>
-              <w:rPr>
-                <w:rFonts w:ascii="Times New Roman" w:hAnsi="Times New Roman"/>
-              </w:rPr>
-            </w:pPr>
-            <w:r>
-              <w:rPr>
-                <w:rFonts w:ascii="Times New Roman" w:hAnsi="Times New Roman"/>
-              </w:rPr>
-              <w:t>100 10</w:t>
-            </w:r>
-          </w:p>
-          <w:p>
-            <w:pPr>
-              <w:rPr>
-                <w:rFonts w:ascii="Times New Roman" w:hAnsi="Times New Roman"/>
-              </w:rPr>
-            </w:pPr>
-            <w:r>
-              <w:rPr>
-                <w:rFonts w:ascii="Times New Roman" w:hAnsi="Times New Roman"/>
-              </w:rPr>
-              <w:t>121 11</w:t>
-            </w:r>
-          </w:p>
-          <w:p>
-            <w:pPr>
-              <w:rPr>
-                <w:rFonts w:ascii="Times New Roman" w:hAnsi="Times New Roman"/>
-              </w:rPr>
-            </w:pPr>
-            <w:r>
-              <w:rPr>
-                <w:rFonts w:ascii="Times New Roman" w:hAnsi="Times New Roman"/>
-              </w:rPr>
-              <w:t>144 12</w:t>
-            </w:r>
-          </w:p>
-          <w:p>
-            <w:pPr>
-              <w:rPr>
-                <w:rFonts w:ascii="Times New Roman" w:hAnsi="Times New Roman"/>
-              </w:rPr>
-            </w:pPr>
-            <w:r>
-              <w:rPr>
-                <w:rFonts w:ascii="Times New Roman" w:hAnsi="Times New Roman"/>
-                <w:lang w:val="en-US"/>
-              </w:rPr>
-              <w:t>quit</w:t>
-            </w:r>
-          </w:p>
-          <w:p>
-            <w:pPr>
-              <w:rPr>
-                <w:rFonts w:ascii="Times New Roman" w:hAnsi="Times New Roman"/>
-              </w:rPr>
-            </w:pPr>
-            <w:r>
-              <w:rPr>
-                <w:rFonts w:ascii="Times New Roman" w:hAnsi="Times New Roman"/>
-              </w:rPr>
-              <w:t>Таблица конечных разностей:</w:t>
-            </w:r>
-          </w:p>
-          <w:p>
-            <w:pPr>
-              <w:rPr>
-                <w:rFonts w:ascii="Times New Roman" w:hAnsi="Times New Roman"/>
-              </w:rPr>
-            </w:pPr>
-            <w:r>
-              <w:rPr>
-                <w:rFonts w:ascii="Times New Roman" w:hAnsi="Times New Roman"/>
-              </w:rPr>
-              <w:t>10.0000 1.</w:t>
-            </w:r>
-            <w:proofErr w:type="gramStart"/>
-            <w:r>
-              <w:rPr>
-                <w:rFonts w:ascii="Times New Roman" w:hAnsi="Times New Roman"/>
-              </w:rPr>
-              <w:t>0000  0.0000</w:t>
-            </w:r>
-            <w:proofErr w:type="gramEnd"/>
-          </w:p>
-          <w:p>
-            <w:pPr>
-              <w:rPr>
-                <w:rFonts w:ascii="Times New Roman" w:hAnsi="Times New Roman"/>
-              </w:rPr>
-            </w:pPr>
-            <w:r>
-              <w:rPr>
-                <w:rFonts w:ascii="Times New Roman" w:hAnsi="Times New Roman"/>
-              </w:rPr>
-              <w:t>11.0000 1.0000</w:t>
-            </w:r>
-          </w:p>
-          <w:p>
-            <w:pPr>
-              <w:rPr>
-                <w:rFonts w:ascii="Times New Roman" w:hAnsi="Times New Roman"/>
-              </w:rPr>
-            </w:pPr>
-            <w:r>
-              <w:rPr>
-                <w:rFonts w:ascii="Times New Roman" w:hAnsi="Times New Roman"/>
-              </w:rPr>
-              <w:t>12.0000</w:t>
-            </w:r>
-          </w:p>
-          <w:p>
-            <w:pPr>
-              <w:rPr>
-                <w:rFonts w:ascii="Times New Roman" w:hAnsi="Times New Roman"/>
-              </w:rPr>
-            </w:pPr>
-            <w:r>
-              <w:rPr>
-                <w:rFonts w:ascii="Times New Roman" w:hAnsi="Times New Roman"/>
-              </w:rPr>
-              <w:t>------------------------------------------------------------</w:t>
-            </w:r>
-          </w:p>
-          <w:p>
-            <w:pPr>
-              <w:rPr>
-                <w:rFonts w:ascii="Times New Roman" w:hAnsi="Times New Roman"/>
-              </w:rPr>
-            </w:pPr>
-            <w:r>
-              <w:rPr>
-                <w:rFonts w:ascii="Times New Roman" w:hAnsi="Times New Roman"/>
-              </w:rPr>
-              <w:lastRenderedPageBreak/>
-              <w:t>t:  1.380952380952381</w:t>
-            </w:r>
-          </w:p>
-          <w:p>
-            <w:pPr>
-              <w:rPr>
-                <w:rFonts w:ascii="Times New Roman" w:hAnsi="Times New Roman"/>
-              </w:rPr>
-            </w:pPr>
-            <w:r>
-              <w:rPr>
-                <w:rFonts w:ascii="Times New Roman" w:hAnsi="Times New Roman"/>
-              </w:rPr>
-              <w:t>Многочлен Лагранжа</w:t>
-            </w:r>
-          </w:p>
-          <w:p>
-            <w:pPr>
-              <w:rPr>
-                <w:rFonts w:ascii="Times New Roman" w:hAnsi="Times New Roman"/>
-              </w:rPr>
-            </w:pPr>
-            <w:proofErr w:type="gramStart"/>
-            <w:r>
-              <w:rPr>
-                <w:rFonts w:ascii="Times New Roman" w:hAnsi="Times New Roman"/>
-              </w:rPr>
-              <w:t>P(</w:t>
-            </w:r>
-            <w:proofErr w:type="gramEnd"/>
-            <w:r>
-              <w:rPr>
-                <w:rFonts w:ascii="Times New Roman" w:hAnsi="Times New Roman"/>
-              </w:rPr>
-              <w:t>150.0) = 12.244494635798986</w:t>
-            </w:r>
-          </w:p>
-          <w:p>
-            <w:pPr>
-              <w:rPr>
-                <w:rFonts w:ascii="Times New Roman" w:hAnsi="Times New Roman"/>
-              </w:rPr>
-            </w:pPr>
-            <w:r>
-              <w:rPr>
-                <w:rFonts w:ascii="Times New Roman" w:hAnsi="Times New Roman"/>
-              </w:rPr>
-              <w:t>------------------------------------------------------------</w:t>
-            </w:r>
-          </w:p>
-          <w:p>
-            <w:pPr>
-              <w:rPr>
-                <w:rFonts w:ascii="Times New Roman" w:hAnsi="Times New Roman"/>
-              </w:rPr>
-            </w:pPr>
-            <w:r>
-              <w:rPr>
-                <w:rFonts w:ascii="Times New Roman" w:hAnsi="Times New Roman"/>
-              </w:rPr>
-              <w:t>t:  1.380952380952381</w:t>
-            </w:r>
-          </w:p>
-          <w:p>
-            <w:pPr>
-              <w:rPr>
-                <w:rFonts w:ascii="Times New Roman" w:hAnsi="Times New Roman"/>
-              </w:rPr>
-            </w:pPr>
-            <w:r>
-              <w:rPr>
-                <w:rFonts w:ascii="Times New Roman" w:hAnsi="Times New Roman"/>
-              </w:rPr>
-              <w:t>Многочлен Ньютона с разделенными разностями</w:t>
-            </w:r>
-          </w:p>
-          <w:p>
-            <w:pPr>
-              <w:rPr>
-                <w:rFonts w:ascii="Times New Roman" w:hAnsi="Times New Roman"/>
-              </w:rPr>
-            </w:pPr>
-            <w:proofErr w:type="gramStart"/>
-            <w:r>
-              <w:rPr>
-                <w:rFonts w:ascii="Times New Roman" w:hAnsi="Times New Roman"/>
-              </w:rPr>
-              <w:t>P(</w:t>
-            </w:r>
-            <w:proofErr w:type="gramEnd"/>
-            <w:r>
-              <w:rPr>
-                <w:rFonts w:ascii="Times New Roman" w:hAnsi="Times New Roman"/>
-              </w:rPr>
-              <w:t>150.0) = 12.244494635798983</w:t>
-            </w:r>
-          </w:p>
-          <w:p>
-            <w:pPr>
-              <w:rPr>
-                <w:rFonts w:ascii="Times New Roman" w:hAnsi="Times New Roman"/>
-              </w:rPr>
-            </w:pPr>
-            <w:r>
-              <w:rPr>
-                <w:rFonts w:ascii="Times New Roman" w:hAnsi="Times New Roman"/>
-              </w:rPr>
-              <w:t>------------------------------------------------------------</w:t>
-            </w:r>
-          </w:p>
-          <w:p>
-            <w:pPr>
-              <w:rPr>
-                <w:rFonts w:ascii="Times New Roman" w:hAnsi="Times New Roman"/>
-              </w:rPr>
-            </w:pPr>
-            <w:r>
-              <w:rPr>
-                <w:rFonts w:ascii="Times New Roman" w:hAnsi="Times New Roman"/>
-              </w:rPr>
-              <w:t>t:  1.380952380952381</w:t>
-            </w:r>
-          </w:p>
-          <w:p>
-            <w:pPr>
-              <w:rPr>
-                <w:rFonts w:ascii="Times New Roman" w:hAnsi="Times New Roman"/>
-              </w:rPr>
-            </w:pPr>
-            <w:r>
-              <w:rPr>
-                <w:rFonts w:ascii="Times New Roman" w:hAnsi="Times New Roman"/>
-              </w:rPr>
-              <w:t>Многочлен Гаусса</w:t>
-            </w:r>
-          </w:p>
-          <w:p>
-            <w:pPr>
-              <w:rPr>
-                <w:rFonts w:ascii="Times New Roman" w:hAnsi="Times New Roman"/>
-              </w:rPr>
-            </w:pPr>
-            <w:proofErr w:type="gramStart"/>
-            <w:r>
-              <w:rPr>
-                <w:rFonts w:ascii="Times New Roman" w:hAnsi="Times New Roman"/>
-              </w:rPr>
-              <w:t>P(</w:t>
-            </w:r>
-            <w:proofErr w:type="gramEnd"/>
-            <w:r>
-              <w:rPr>
-                <w:rFonts w:ascii="Times New Roman" w:hAnsi="Times New Roman"/>
-              </w:rPr>
-              <w:t>150.0) = 12.380952380952381</w:t>
-            </w:r>
-          </w:p>
-          <w:p>
-            <w:pPr>
-              <w:rPr>
-                <w:rFonts w:ascii="Times New Roman" w:hAnsi="Times New Roman"/>
-              </w:rPr>
-            </w:pPr>
-            <w:r>
-              <w:rPr>
-                <w:rFonts w:ascii="Times New Roman" w:hAnsi="Times New Roman"/>
-              </w:rPr>
-              <w:t>------------------------------------------------------------</w:t>
-            </w:r>
-          </w:p>
-          <w:p>
-            <w:pPr>
-              <w:rPr>
-                <w:rFonts w:ascii="Times New Roman" w:hAnsi="Times New Roman"/>
-              </w:rPr>
-            </w:pPr>
-            <w:r>
-              <w:rPr>
-                <w:rFonts w:ascii="Times New Roman" w:hAnsi="Times New Roman"/>
-              </w:rPr>
-              <w:t>t:  1.380952380952381</w:t>
-            </w:r>
-          </w:p>
-          <w:p>
-            <w:pPr>
-              <w:rPr>
-                <w:rFonts w:ascii="Times New Roman" w:hAnsi="Times New Roman"/>
-              </w:rPr>
-            </w:pPr>
-            <w:r>
-              <w:rPr>
-                <w:rFonts w:ascii="Times New Roman" w:hAnsi="Times New Roman"/>
-              </w:rPr>
-              <w:t>Многочлен Стирлинга</w:t>
-            </w:r>
-          </w:p>
-          <w:p>
-            <w:pPr>
-              <w:rPr>
-                <w:rFonts w:ascii="Times New Roman" w:hAnsi="Times New Roman"/>
-              </w:rPr>
-            </w:pPr>
-            <w:proofErr w:type="gramStart"/>
-            <w:r>
-              <w:rPr>
-                <w:rFonts w:ascii="Times New Roman" w:hAnsi="Times New Roman"/>
-              </w:rPr>
-              <w:t>P(</w:t>
-            </w:r>
-            <w:proofErr w:type="gramEnd"/>
-            <w:r>
-              <w:rPr>
-                <w:rFonts w:ascii="Times New Roman" w:hAnsi="Times New Roman"/>
-              </w:rPr>
-              <w:t>150.0) = 12.380952380952381</w:t>
-            </w:r>
-          </w:p>
-          <w:p>
-            <w:pPr>
-              <w:rPr>
-                <w:rFonts w:ascii="Times New Roman" w:hAnsi="Times New Roman"/>
-              </w:rPr>
-            </w:pPr>
-            <w:r>
-              <w:rPr>
-                <w:rFonts w:ascii="Times New Roman" w:hAnsi="Times New Roman"/>
-              </w:rPr>
-              <w:t>-----------------------------------------------------------</w:t>
-            </w:r>
-          </w:p>
-          <w:p>
-            <w:pPr>
-              <w:rPr>
-                <w:rFonts w:ascii="Times New Roman" w:hAnsi="Times New Roman"/>
-              </w:rPr>
-            </w:pPr>
-            <w:r>
-              <w:rPr>
-                <w:noProof/>
-                <w:lang w:eastAsia="ru-RU"/>
-              </w:rPr>
               <w:drawing>
-                <wp:inline distT="0" distB="0" distL="0" distR="0" wp14:anchorId="6C20B545" wp14:editId="3DD7168C">
-                  <wp:extent cx="1318661" cy="1033080"/>
-                  <wp:effectExtent l="0" t="0" r="0" b="0"/>
-                  <wp:docPr id="7" name="Рисунок 7"/>
+                <wp:inline distT="0" distB="0" distL="0" distR="0" wp14:anchorId="4BCD9E7F" wp14:editId="23C93195">
+                  <wp:extent cx="4305300" cy="3154765"/>
+                  <wp:effectExtent l="0" t="0" r="0" b="7620"/>
+                  <wp:docPr id="11" name="Picture 11"/>
                   <wp:cNvGraphicFramePr>
                     <a:graphicFrameLocks xmlns:a="http://schemas.openxmlformats.org/drawingml/2006/main" noChangeAspect="1"/>
                   </wp:cNvGraphicFramePr>
@@ -9024,7 +8140,7 @@
                         <pic:spPr>
                           <a:xfrm>
                             <a:off x="0" y="0"/>
-                            <a:ext cx="1367160" cy="1071076"/>
+                            <a:ext cx="4332342" cy="3174581"/>
                           </a:xfrm>
                           <a:prstGeom prst="rect">
                             <a:avLst/>
@@ -9036,16 +8152,24 @@
                 </wp:inline>
               </w:drawing>
             </w:r>
-            <w:r>
-              <w:rPr>
-                <w:noProof/>
-                <w:lang w:eastAsia="ru-RU"/>
-              </w:rPr>
+          </w:p>
+          <w:p>
+            <w:pPr>
+              <w:pStyle w:val="ListParagraph"/>
+              <w:rPr>
+                <w:rFonts w:ascii="Times New Roman" w:hAnsi="Times New Roman"/>
+              </w:rPr>
+            </w:pPr>
+            <w:r>
+              <w:rPr>
+                <w:rFonts w:ascii="Times New Roman" w:hAnsi="Times New Roman"/>
+              </w:rPr>
+              <w:lastRenderedPageBreak/>
               <w:drawing>
-                <wp:inline distT="0" distB="0" distL="0" distR="0" wp14:anchorId="7F88C3B6" wp14:editId="3CC90891">
-                  <wp:extent cx="1411973" cy="1116296"/>
-                  <wp:effectExtent l="0" t="0" r="0" b="8255"/>
-                  <wp:docPr id="8" name="Рисунок 8"/>
+                <wp:inline distT="0" distB="0" distL="0" distR="0" wp14:anchorId="65A5278A" wp14:editId="0BEAB393">
+                  <wp:extent cx="5940425" cy="2805430"/>
+                  <wp:effectExtent l="0" t="0" r="3175" b="0"/>
+                  <wp:docPr id="12" name="Picture 12"/>
                   <wp:cNvGraphicFramePr>
                     <a:graphicFrameLocks xmlns:a="http://schemas.openxmlformats.org/drawingml/2006/main" noChangeAspect="1"/>
                   </wp:cNvGraphicFramePr>
@@ -9065,7 +8189,7 @@
                         <pic:spPr>
                           <a:xfrm>
                             <a:off x="0" y="0"/>
-                            <a:ext cx="1443469" cy="1141196"/>
+                            <a:ext cx="5940425" cy="2805430"/>
                           </a:xfrm>
                           <a:prstGeom prst="rect">
                             <a:avLst/>
@@ -9077,16 +8201,84 @@
                 </wp:inline>
               </w:drawing>
             </w:r>
+          </w:p>
+          <w:p>
+            <w:pPr>
+              <w:rPr>
+                <w:rFonts w:ascii="Times New Roman" w:hAnsi="Times New Roman"/>
+              </w:rPr>
+            </w:pPr>
+          </w:p>
+          <w:p>
+            <w:pPr>
+              <w:rPr>
+                <w:rFonts w:ascii="Times New Roman" w:hAnsi="Times New Roman"/>
+              </w:rPr>
+            </w:pPr>
             <w:r>
               <w:rPr>
                 <w:noProof/>
                 <w:lang w:eastAsia="ru-RU"/>
               </w:rPr>
+              <w:t xml:space="preserve"> </w:t>
+            </w:r>
+          </w:p>
+        </w:tc>
+      </w:tr>
+      <w:tr>
+        <w:tc>
+          <w:tcPr>
+            <w:tcW w:w="9345" w:type="dxa"/>
+          </w:tcPr>
+          <w:p>
+            <w:pPr>
+              <w:pStyle w:val="ListParagraph"/>
+              <w:numPr>
+                <w:ilvl w:val="0"/>
+                <w:numId w:val="11"/>
+              </w:numPr>
+              <w:rPr>
+                <w:rFonts w:ascii="Times New Roman" w:hAnsi="Times New Roman"/>
+              </w:rPr>
+            </w:pPr>
+            <w:r>
+              <w:rPr>
+                <w:rFonts w:ascii="Times New Roman" w:hAnsi="Times New Roman"/>
+              </w:rPr>
+              <w:lastRenderedPageBreak/>
+              <w:t>Вводим точку интерполяции и узлы интерполяции</w:t>
+            </w:r>
+          </w:p>
+          <w:p>
+            <w:pPr>
+              <w:pStyle w:val="ListParagraph"/>
+              <w:rPr>
+                <w:rFonts w:ascii="Times New Roman" w:hAnsi="Times New Roman"/>
+              </w:rPr>
+            </w:pPr>
+            <w:r>
+              <w:rPr>
+                <w:rFonts w:ascii="Times New Roman" w:hAnsi="Times New Roman"/>
+              </w:rPr>
+              <w:t>Нажимаем кнопку Найти решение</w:t>
+            </w:r>
+          </w:p>
+          <w:p>
+            <w:pPr>
+              <w:pStyle w:val="ListParagraph"/>
+              <w:rPr>
+                <w:rFonts w:ascii="Times New Roman" w:hAnsi="Times New Roman"/>
+              </w:rPr>
+            </w:pPr>
+            <w:r>
+              <w:rPr>
+                <w:rFonts w:ascii="Times New Roman" w:hAnsi="Times New Roman"/>
+              </w:rPr>
               <w:drawing>
-                <wp:inline distT="0" distB="0" distL="0" distR="0" wp14:anchorId="075A6870" wp14:editId="32654849">
-                  <wp:extent cx="1542099" cy="1188018"/>
-                  <wp:effectExtent l="0" t="0" r="1270" b="0"/>
-                  <wp:docPr id="9" name="Рисунок 9"/>
+                <wp:inline distT="0" distB="0" distL="0" distR="0" wp14:anchorId="06165FA1" wp14:editId="235F4D3A">
+                  <wp:extent cx="1165961" cy="2446232"/>
+                  <wp:effectExtent l="0" t="0" r="0" b="0"/>
+                  <wp:docPr id="13" name="Picture 13"/>
                   <wp:cNvGraphicFramePr>
                     <a:graphicFrameLocks xmlns:a="http://schemas.openxmlformats.org/drawingml/2006/main" noChangeAspect="1"/>
                   </wp:cNvGraphicFramePr>
@@ -9106,7 +8298,7 @@
                         <pic:spPr>
                           <a:xfrm>
                             <a:off x="0" y="0"/>
-                            <a:ext cx="1559769" cy="1201631"/>
+                            <a:ext cx="1165961" cy="2446232"/>
                           </a:xfrm>
                           <a:prstGeom prst="rect">
                             <a:avLst/>
@@ -9118,16 +8310,37 @@
                 </wp:inline>
               </w:drawing>
             </w:r>
-            <w:r>
-              <w:rPr>
-                <w:noProof/>
-                <w:lang w:eastAsia="ru-RU"/>
+          </w:p>
+          <w:p>
+            <w:pPr>
+              <w:pStyle w:val="ListParagraph"/>
+              <w:rPr>
+                <w:rFonts w:ascii="Times New Roman" w:hAnsi="Times New Roman"/>
+              </w:rPr>
+            </w:pPr>
+            <w:r>
+              <w:rPr>
+                <w:rFonts w:ascii="Times New Roman" w:hAnsi="Times New Roman"/>
+              </w:rPr>
+              <w:t>Получаем для каждой функции интерполяции графики, их значения в точке интерполяции и таблицу конечных разностей</w:t>
+            </w:r>
+          </w:p>
+          <w:p>
+            <w:pPr>
+              <w:pStyle w:val="ListParagraph"/>
+              <w:rPr>
+                <w:rFonts w:ascii="Times New Roman" w:hAnsi="Times New Roman"/>
+              </w:rPr>
+            </w:pPr>
+            <w:r>
+              <w:rPr>
+                <w:rFonts w:ascii="Times New Roman" w:hAnsi="Times New Roman"/>
               </w:rPr>
               <w:drawing>
-                <wp:inline distT="0" distB="0" distL="0" distR="0" wp14:anchorId="7292E9D0" wp14:editId="0920D3D7">
-                  <wp:extent cx="1386037" cy="1058752"/>
-                  <wp:effectExtent l="0" t="0" r="5080" b="8255"/>
-                  <wp:docPr id="10" name="Рисунок 10"/>
+                <wp:inline distT="0" distB="0" distL="0" distR="0" wp14:anchorId="1D22C813" wp14:editId="3BD304DE">
+                  <wp:extent cx="4154280" cy="2692400"/>
+                  <wp:effectExtent l="0" t="0" r="0" b="0"/>
+                  <wp:docPr id="1" name="Picture 1"/>
                   <wp:cNvGraphicFramePr>
                     <a:graphicFrameLocks xmlns:a="http://schemas.openxmlformats.org/drawingml/2006/main" noChangeAspect="1"/>
                   </wp:cNvGraphicFramePr>
@@ -9147,7 +8360,7 @@
                         <pic:spPr>
                           <a:xfrm>
                             <a:off x="0" y="0"/>
-                            <a:ext cx="1418505" cy="1083553"/>
+                            <a:ext cx="4159875" cy="2696026"/>
                           </a:xfrm>
                           <a:prstGeom prst="rect">
                             <a:avLst/>
@@ -9162,6 +8375,191 @@
           </w:p>
         </w:tc>
       </w:tr>
+      <w:tr>
+        <w:tc>
+          <w:tcPr>
+            <w:tcW w:w="9345" w:type="dxa"/>
+          </w:tcPr>
+          <w:p>
+            <w:pPr>
+              <w:pStyle w:val="ListParagraph"/>
+              <w:numPr>
+                <w:ilvl w:val="0"/>
+                <w:numId w:val="11"/>
+              </w:numPr>
+              <w:rPr>
+                <w:rFonts w:ascii="Times New Roman" w:hAnsi="Times New Roman"/>
+              </w:rPr>
+            </w:pPr>
+            <w:r>
+              <w:rPr>
+                <w:rFonts w:ascii="Times New Roman" w:hAnsi="Times New Roman"/>
+              </w:rPr>
+              <w:lastRenderedPageBreak/>
+              <w:t>Выбираем способ ввода на основе функции и выбираем функцию, устанавливаем точку интерполяции, исследуемый интервал и количество точек на нем</w:t>
+            </w:r>
+          </w:p>
+          <w:p>
+            <w:pPr>
+              <w:pStyle w:val="ListParagraph"/>
+              <w:rPr>
+                <w:rFonts w:ascii="Times New Roman" w:hAnsi="Times New Roman"/>
+              </w:rPr>
+            </w:pPr>
+            <w:r>
+              <w:rPr>
+                <w:rFonts w:ascii="Times New Roman" w:hAnsi="Times New Roman"/>
+              </w:rPr>
+              <w:drawing>
+                <wp:inline distT="0" distB="0" distL="0" distR="0" wp14:anchorId="5FC40ACA" wp14:editId="7EDEDDC4">
+                  <wp:extent cx="1478408" cy="2507197"/>
+                  <wp:effectExtent l="0" t="0" r="7620" b="7620"/>
+                  <wp:docPr id="14" name="Picture 14"/>
+                  <wp:cNvGraphicFramePr>
+                    <a:graphicFrameLocks xmlns:a="http://schemas.openxmlformats.org/drawingml/2006/main" noChangeAspect="1"/>
+                  </wp:cNvGraphicFramePr>
+                  <a:graphic xmlns:a="http://schemas.openxmlformats.org/drawingml/2006/main">
+                    <a:graphicData uri="http://schemas.openxmlformats.org/drawingml/2006/picture">
+                      <pic:pic xmlns:pic="http://schemas.openxmlformats.org/drawingml/2006/picture">
+                        <pic:nvPicPr>
+                          <pic:cNvPr id="1" name=""/>
+                          <pic:cNvPicPr/>
+                        </pic:nvPicPr>
+                        <pic:blipFill>
+                          <a:blip r:embed="rId14"/>
+                          <a:stretch>
+                            <a:fillRect/>
+                          </a:stretch>
+                        </pic:blipFill>
+                        <pic:spPr>
+                          <a:xfrm>
+                            <a:off x="0" y="0"/>
+                            <a:ext cx="1478408" cy="2507197"/>
+                          </a:xfrm>
+                          <a:prstGeom prst="rect">
+                            <a:avLst/>
+                          </a:prstGeom>
+                        </pic:spPr>
+                      </pic:pic>
+                    </a:graphicData>
+                  </a:graphic>
+                </wp:inline>
+              </w:drawing>
+            </w:r>
+          </w:p>
+          <w:p>
+            <w:pPr>
+              <w:pStyle w:val="ListParagraph"/>
+              <w:rPr>
+                <w:rFonts w:ascii="Times New Roman" w:hAnsi="Times New Roman"/>
+              </w:rPr>
+            </w:pPr>
+            <w:r>
+              <w:rPr>
+                <w:rFonts w:ascii="Times New Roman" w:hAnsi="Times New Roman"/>
+              </w:rPr>
+              <w:t>Получаем для каждой функции интерполяции графики, их значения в точке интерполяции и таблицу конечных разностей</w:t>
+            </w:r>
+          </w:p>
+          <w:p>
+            <w:pPr>
+              <w:pStyle w:val="ListParagraph"/>
+              <w:rPr>
+                <w:rFonts w:ascii="Times New Roman" w:hAnsi="Times New Roman"/>
+              </w:rPr>
+            </w:pPr>
+            <w:r>
+              <w:rPr>
+                <w:rFonts w:ascii="Times New Roman" w:hAnsi="Times New Roman"/>
+              </w:rPr>
+              <w:drawing>
+                <wp:inline distT="0" distB="0" distL="0" distR="0" wp14:anchorId="1C65BFDB" wp14:editId="061D8440">
+                  <wp:extent cx="4838474" cy="3524250"/>
+                  <wp:effectExtent l="0" t="0" r="635" b="0"/>
+                  <wp:docPr id="15" name="Picture 15"/>
+                  <wp:cNvGraphicFramePr>
+                    <a:graphicFrameLocks xmlns:a="http://schemas.openxmlformats.org/drawingml/2006/main" noChangeAspect="1"/>
+                  </wp:cNvGraphicFramePr>
+                  <a:graphic xmlns:a="http://schemas.openxmlformats.org/drawingml/2006/main">
+                    <a:graphicData uri="http://schemas.openxmlformats.org/drawingml/2006/picture">
+                      <pic:pic xmlns:pic="http://schemas.openxmlformats.org/drawingml/2006/picture">
+                        <pic:nvPicPr>
+                          <pic:cNvPr id="1" name=""/>
+                          <pic:cNvPicPr/>
+                        </pic:nvPicPr>
+                        <pic:blipFill>
+                          <a:blip r:embed="rId15"/>
+                          <a:stretch>
+                            <a:fillRect/>
+                          </a:stretch>
+                        </pic:blipFill>
+                        <pic:spPr>
+                          <a:xfrm>
+                            <a:off x="0" y="0"/>
+                            <a:ext cx="4844740" cy="3528814"/>
+                          </a:xfrm>
+                          <a:prstGeom prst="rect">
+                            <a:avLst/>
+                          </a:prstGeom>
+                        </pic:spPr>
+                      </pic:pic>
+                    </a:graphicData>
+                  </a:graphic>
+                </wp:inline>
+              </w:drawing>
+            </w:r>
+          </w:p>
+          <w:p>
+            <w:pPr>
+              <w:pStyle w:val="ListParagraph"/>
+              <w:rPr>
+                <w:rFonts w:ascii="Times New Roman" w:hAnsi="Times New Roman"/>
+              </w:rPr>
+            </w:pPr>
+            <w:r>
+              <w:rPr>
+                <w:rFonts w:ascii="Times New Roman" w:hAnsi="Times New Roman"/>
+              </w:rPr>
+              <w:lastRenderedPageBreak/>
+              <w:drawing>
+                <wp:inline distT="0" distB="0" distL="0" distR="0" wp14:anchorId="6360B648" wp14:editId="103DC48C">
+                  <wp:extent cx="5940425" cy="3138805"/>
+                  <wp:effectExtent l="0" t="0" r="3175" b="4445"/>
+                  <wp:docPr id="16" name="Picture 16"/>
+                  <wp:cNvGraphicFramePr>
+                    <a:graphicFrameLocks xmlns:a="http://schemas.openxmlformats.org/drawingml/2006/main" noChangeAspect="1"/>
+                  </wp:cNvGraphicFramePr>
+                  <a:graphic xmlns:a="http://schemas.openxmlformats.org/drawingml/2006/main">
+                    <a:graphicData uri="http://schemas.openxmlformats.org/drawingml/2006/picture">
+                      <pic:pic xmlns:pic="http://schemas.openxmlformats.org/drawingml/2006/picture">
+                        <pic:nvPicPr>
+                          <pic:cNvPr id="1" name=""/>
+                          <pic:cNvPicPr/>
+                        </pic:nvPicPr>
+                        <pic:blipFill>
+                          <a:blip r:embed="rId16"/>
+                          <a:stretch>
+                            <a:fillRect/>
+                          </a:stretch>
+                        </pic:blipFill>
+                        <pic:spPr>
+                          <a:xfrm>
+                            <a:off x="0" y="0"/>
+                            <a:ext cx="5940425" cy="3138805"/>
+                          </a:xfrm>
+                          <a:prstGeom prst="rect">
+                            <a:avLst/>
+                          </a:prstGeom>
+                        </pic:spPr>
+                      </pic:pic>
+                    </a:graphicData>
+                  </a:graphic>
+                </wp:inline>
+              </w:drawing>
+            </w:r>
+          </w:p>
+        </w:tc>
+      </w:tr>
     </w:tbl>
     <w:p>
       <w:pPr>
@@ -9202,43 +8600,39 @@
         <w:rPr>
           <w:rFonts w:ascii="Times New Roman" w:hAnsi="Times New Roman"/>
         </w:rPr>
-        <w:t>В ходе выполнения данной лабораторной работы я рассмотрел и реализовал методы интерполяции Ньютона и Гаусса для заданной таблицы данных. Интерполяция позволяет нам предсказывать значения функции в промежуточных точках на основе имеющихс</w:t>
+        <w:t xml:space="preserve">В ходе выполнения данной лабораторной работы я </w:t>
       </w:r>
-      <w:bookmarkStart w:id="0" w:name="_GoBack"/>
-      <w:bookmarkEnd w:id="0"/>
       <w:r>
         <w:rPr>
           <w:rFonts w:ascii="Times New Roman" w:hAnsi="Times New Roman"/>
         </w:rPr>
-        <w:t>я данных.</w:t>
+        <w:t xml:space="preserve">изучил </w:t>
+      </w:r>
+      <w:r>
+        <w:rPr>
+          <w:rFonts w:ascii="Times New Roman" w:hAnsi="Times New Roman"/>
+        </w:rPr>
+        <w:t>методы интерполяции Ньютона и Гаусса для заданной таблицы данных</w:t>
+      </w:r>
+      <w:r>
+        <w:rPr>
+          <w:rFonts w:ascii="Times New Roman" w:hAnsi="Times New Roman"/>
+        </w:rPr>
+        <w:t xml:space="preserve"> </w:t>
+      </w:r>
+      <w:r>
+        <w:rPr>
+          <w:rFonts w:ascii="Times New Roman" w:hAnsi="Times New Roman"/>
+        </w:rPr>
+        <w:t>и разработал веб-приложение, реализующее их</w:t>
       </w:r>
     </w:p>
     <w:p>
       <w:pPr>
-        <w:spacing w:after="240"/>
         <w:rPr>
           <w:rFonts w:ascii="Times New Roman" w:hAnsi="Times New Roman"/>
         </w:rPr>
       </w:pPr>
-      <w:r>
-        <w:rPr>
-          <w:rFonts w:ascii="Times New Roman" w:hAnsi="Times New Roman"/>
-        </w:rPr>
-        <w:t>С помощью разработанной программы были вычислены приближенные значения функции для заданных аргументов с использованием методов Ньютона и Гаусса. Было проведено сравнение результатов, полученных разными методами.</w:t>
-      </w:r>
-    </w:p>
-    <w:p>
-      <w:pPr>
-        <w:rPr>
-          <w:rFonts w:ascii="Times New Roman" w:hAnsi="Times New Roman"/>
-        </w:rPr>
-      </w:pPr>
-      <w:r>
-        <w:rPr>
-          <w:rFonts w:ascii="Times New Roman" w:hAnsi="Times New Roman"/>
-        </w:rPr>
-        <w:t>Результаты показали, что оба метода могут быть эффективно использованы для интерполяции, но их точность может зависеть от конкретной функции и распределения данных. Эта работа подчеркивает важность выбора подходящего метода интерполяции в соответствии с требованиями конкретной задачи.</w:t>
-      </w:r>
     </w:p>
     <w:sectPr>
       <w:pgSz w:w="11906" w:h="16838"/>
@@ -9291,6 +8685,184 @@
 <file path=word/numbering.xml><?xml version="1.0" encoding="utf-8"?>
 <w:numbering xmlns:wpc="http://schemas.microsoft.com/office/word/2010/wordprocessingCanvas" xmlns:cx="http://schemas.microsoft.com/office/drawing/2014/chartex" xmlns:cx1="http://schemas.microsoft.com/office/drawing/2015/9/8/chartex" xmlns:cx2="http://schemas.microsoft.com/office/drawing/2015/10/21/chartex" xmlns:cx3="http://schemas.microsoft.com/office/drawing/2016/5/9/chartex" xmlns:cx4="http://schemas.microsoft.com/office/drawing/2016/5/10/chartex" xmlns:cx5="http://schemas.microsoft.com/office/drawing/2016/5/11/chartex" xmlns:cx6="http://schemas.microsoft.com/office/drawing/2016/5/12/chartex" xmlns:cx7="http://schemas.microsoft.com/office/drawing/2016/5/13/chartex" xmlns:cx8="http://schemas.microsoft.com/office/drawing/2016/5/14/chartex" xmlns:mc="http://schemas.openxmlformats.org/markup-compatibility/2006" xmlns:aink="http://schemas.microsoft.com/office/drawing/2016/ink" xmlns:am3d="http://schemas.microsoft.com/office/drawing/2017/model3d" xmlns:o="urn:schemas-microsoft-com:office:office" xmlns:r="http://schemas.openxmlformats.org/officeDocument/2006/relationships" xmlns:m="http://schemas.openxmlformats.org/officeDocument/2006/math" xmlns:v="urn:schemas-microsoft-com:vml" xmlns:wp14="http://schemas.microsoft.com/office/word/2010/wordprocessingDrawing" xmlns:wp="http://schemas.openxmlformats.org/drawingml/2006/wordprocessingDrawing" xmlns:w10="urn:schemas-microsoft-com:office:word" xmlns:w="http://schemas.openxmlformats.org/wordprocessingml/2006/main" xmlns:w14="http://schemas.microsoft.com/office/word/2010/wordml" xmlns:w15="http://schemas.microsoft.com/office/word/2012/wordml" xmlns:w16cid="http://schemas.microsoft.com/office/word/2016/wordml/cid" xmlns:w16se="http://schemas.microsoft.com/office/word/2015/wordml/symex" xmlns:wpg="http://schemas.microsoft.com/office/word/2010/wordprocessingGroup" xmlns:wpi="http://schemas.microsoft.com/office/word/2010/wordprocessingInk" xmlns:wne="http://schemas.microsoft.com/office/word/2006/wordml" xmlns:wps="http://schemas.microsoft.com/office/word/2010/wordprocessingShape" mc:Ignorable="w14 w15 w16se w16cid wp14">
   <w:abstractNum w:abstractNumId="0" w15:restartNumberingAfterBreak="0">
+    <w:nsid w:val="0F316CF9"/>
+    <w:multiLevelType w:val="hybridMultilevel"/>
+    <w:tmpl w:val="0B340F20"/>
+    <w:lvl w:ilvl="0" w:tplc="04190011">
+      <w:start w:val="1"/>
+      <w:numFmt w:val="decimal"/>
+      <w:lvlText w:val="%1)"/>
+      <w:lvlJc w:val="left"/>
+      <w:pPr>
+        <w:ind w:left="720" w:hanging="360"/>
+      </w:pPr>
+      <w:rPr>
+        <w:rFonts w:hint="default"/>
+      </w:rPr>
+    </w:lvl>
+    <w:lvl w:ilvl="1" w:tplc="04190019" w:tentative="1">
+      <w:start w:val="1"/>
+      <w:numFmt w:val="lowerLetter"/>
+      <w:lvlText w:val="%2."/>
+      <w:lvlJc w:val="left"/>
+      <w:pPr>
+        <w:ind w:left="1440" w:hanging="360"/>
+      </w:pPr>
+    </w:lvl>
+    <w:lvl w:ilvl="2" w:tplc="0419001B" w:tentative="1">
+      <w:start w:val="1"/>
+      <w:numFmt w:val="lowerRoman"/>
+      <w:lvlText w:val="%3."/>
+      <w:lvlJc w:val="right"/>
+      <w:pPr>
+        <w:ind w:left="2160" w:hanging="180"/>
+      </w:pPr>
+    </w:lvl>
+    <w:lvl w:ilvl="3" w:tplc="0419000F" w:tentative="1">
+      <w:start w:val="1"/>
+      <w:numFmt w:val="decimal"/>
+      <w:lvlText w:val="%4."/>
+      <w:lvlJc w:val="left"/>
+      <w:pPr>
+        <w:ind w:left="2880" w:hanging="360"/>
+      </w:pPr>
+    </w:lvl>
+    <w:lvl w:ilvl="4" w:tplc="04190019" w:tentative="1">
+      <w:start w:val="1"/>
+      <w:numFmt w:val="lowerLetter"/>
+      <w:lvlText w:val="%5."/>
+      <w:lvlJc w:val="left"/>
+      <w:pPr>
+        <w:ind w:left="3600" w:hanging="360"/>
+      </w:pPr>
+    </w:lvl>
+    <w:lvl w:ilvl="5" w:tplc="0419001B" w:tentative="1">
+      <w:start w:val="1"/>
+      <w:numFmt w:val="lowerRoman"/>
+      <w:lvlText w:val="%6."/>
+      <w:lvlJc w:val="right"/>
+      <w:pPr>
+        <w:ind w:left="4320" w:hanging="180"/>
+      </w:pPr>
+    </w:lvl>
+    <w:lvl w:ilvl="6" w:tplc="0419000F" w:tentative="1">
+      <w:start w:val="1"/>
+      <w:numFmt w:val="decimal"/>
+      <w:lvlText w:val="%7."/>
+      <w:lvlJc w:val="left"/>
+      <w:pPr>
+        <w:ind w:left="5040" w:hanging="360"/>
+      </w:pPr>
+    </w:lvl>
+    <w:lvl w:ilvl="7" w:tplc="04190019" w:tentative="1">
+      <w:start w:val="1"/>
+      <w:numFmt w:val="lowerLetter"/>
+      <w:lvlText w:val="%8."/>
+      <w:lvlJc w:val="left"/>
+      <w:pPr>
+        <w:ind w:left="5760" w:hanging="360"/>
+      </w:pPr>
+    </w:lvl>
+    <w:lvl w:ilvl="8" w:tplc="0419001B" w:tentative="1">
+      <w:start w:val="1"/>
+      <w:numFmt w:val="lowerRoman"/>
+      <w:lvlText w:val="%9."/>
+      <w:lvlJc w:val="right"/>
+      <w:pPr>
+        <w:ind w:left="6480" w:hanging="180"/>
+      </w:pPr>
+    </w:lvl>
+  </w:abstractNum>
+  <w:abstractNum w:abstractNumId="1" w15:restartNumberingAfterBreak="0">
+    <w:nsid w:val="17026CD3"/>
+    <w:multiLevelType w:val="hybridMultilevel"/>
+    <w:tmpl w:val="DD7A3C5A"/>
+    <w:lvl w:ilvl="0" w:tplc="04190011">
+      <w:start w:val="1"/>
+      <w:numFmt w:val="decimal"/>
+      <w:lvlText w:val="%1)"/>
+      <w:lvlJc w:val="left"/>
+      <w:pPr>
+        <w:ind w:left="720" w:hanging="360"/>
+      </w:pPr>
+      <w:rPr>
+        <w:rFonts w:hint="default"/>
+      </w:rPr>
+    </w:lvl>
+    <w:lvl w:ilvl="1" w:tplc="04190019" w:tentative="1">
+      <w:start w:val="1"/>
+      <w:numFmt w:val="lowerLetter"/>
+      <w:lvlText w:val="%2."/>
+      <w:lvlJc w:val="left"/>
+      <w:pPr>
+        <w:ind w:left="1440" w:hanging="360"/>
+      </w:pPr>
+    </w:lvl>
+    <w:lvl w:ilvl="2" w:tplc="0419001B" w:tentative="1">
+      <w:start w:val="1"/>
+      <w:numFmt w:val="lowerRoman"/>
+      <w:lvlText w:val="%3."/>
+      <w:lvlJc w:val="right"/>
+      <w:pPr>
+        <w:ind w:left="2160" w:hanging="180"/>
+      </w:pPr>
+    </w:lvl>
+    <w:lvl w:ilvl="3" w:tplc="0419000F" w:tentative="1">
+      <w:start w:val="1"/>
+      <w:numFmt w:val="decimal"/>
+      <w:lvlText w:val="%4."/>
+      <w:lvlJc w:val="left"/>
+      <w:pPr>
+        <w:ind w:left="2880" w:hanging="360"/>
+      </w:pPr>
+    </w:lvl>
+    <w:lvl w:ilvl="4" w:tplc="04190019" w:tentative="1">
+      <w:start w:val="1"/>
+      <w:numFmt w:val="lowerLetter"/>
+      <w:lvlText w:val="%5."/>
+      <w:lvlJc w:val="left"/>
+      <w:pPr>
+        <w:ind w:left="3600" w:hanging="360"/>
+      </w:pPr>
+    </w:lvl>
+    <w:lvl w:ilvl="5" w:tplc="0419001B" w:tentative="1">
+      <w:start w:val="1"/>
+      <w:numFmt w:val="lowerRoman"/>
+      <w:lvlText w:val="%6."/>
+      <w:lvlJc w:val="right"/>
+      <w:pPr>
+        <w:ind w:left="4320" w:hanging="180"/>
+      </w:pPr>
+    </w:lvl>
+    <w:lvl w:ilvl="6" w:tplc="0419000F" w:tentative="1">
+      <w:start w:val="1"/>
+      <w:numFmt w:val="decimal"/>
+      <w:lvlText w:val="%7."/>
+      <w:lvlJc w:val="left"/>
+      <w:pPr>
+        <w:ind w:left="5040" w:hanging="360"/>
+      </w:pPr>
+    </w:lvl>
+    <w:lvl w:ilvl="7" w:tplc="04190019" w:tentative="1">
+      <w:start w:val="1"/>
+      <w:numFmt w:val="lowerLetter"/>
+      <w:lvlText w:val="%8."/>
+      <w:lvlJc w:val="left"/>
+      <w:pPr>
+        <w:ind w:left="5760" w:hanging="360"/>
+      </w:pPr>
+    </w:lvl>
+    <w:lvl w:ilvl="8" w:tplc="0419001B" w:tentative="1">
+      <w:start w:val="1"/>
+      <w:numFmt w:val="lowerRoman"/>
+      <w:lvlText w:val="%9."/>
+      <w:lvlJc w:val="right"/>
+      <w:pPr>
+        <w:ind w:left="6480" w:hanging="180"/>
+      </w:pPr>
+    </w:lvl>
+  </w:abstractNum>
+  <w:abstractNum w:abstractNumId="2" w15:restartNumberingAfterBreak="0">
     <w:nsid w:val="2E996ED8"/>
     <w:multiLevelType w:val="hybridMultilevel"/>
     <w:tmpl w:val="45BC9F00"/>
@@ -9376,7 +8948,7 @@
       </w:pPr>
     </w:lvl>
   </w:abstractNum>
-  <w:abstractNum w:abstractNumId="1" w15:restartNumberingAfterBreak="0">
+  <w:abstractNum w:abstractNumId="3" w15:restartNumberingAfterBreak="0">
     <w:nsid w:val="386F308D"/>
     <w:multiLevelType w:val="hybridMultilevel"/>
     <w:tmpl w:val="A170B34E"/>
@@ -9466,7 +9038,7 @@
       </w:pPr>
     </w:lvl>
   </w:abstractNum>
-  <w:abstractNum w:abstractNumId="2" w15:restartNumberingAfterBreak="0">
+  <w:abstractNum w:abstractNumId="4" w15:restartNumberingAfterBreak="0">
     <w:nsid w:val="3CBB0AF5"/>
     <w:multiLevelType w:val="hybridMultilevel"/>
     <w:tmpl w:val="372A9C38"/>
@@ -9556,7 +9128,7 @@
       </w:pPr>
     </w:lvl>
   </w:abstractNum>
-  <w:abstractNum w:abstractNumId="3" w15:restartNumberingAfterBreak="0">
+  <w:abstractNum w:abstractNumId="5" w15:restartNumberingAfterBreak="0">
     <w:nsid w:val="4ECC2EA3"/>
     <w:multiLevelType w:val="hybridMultilevel"/>
     <w:tmpl w:val="B1D82728"/>
@@ -9646,7 +9218,7 @@
       </w:pPr>
     </w:lvl>
   </w:abstractNum>
-  <w:abstractNum w:abstractNumId="4" w15:restartNumberingAfterBreak="0">
+  <w:abstractNum w:abstractNumId="6" w15:restartNumberingAfterBreak="0">
     <w:nsid w:val="52F83714"/>
     <w:multiLevelType w:val="hybridMultilevel"/>
     <w:tmpl w:val="45BC9F00"/>
@@ -9732,7 +9304,96 @@
       </w:pPr>
     </w:lvl>
   </w:abstractNum>
-  <w:abstractNum w:abstractNumId="5" w15:restartNumberingAfterBreak="0">
+  <w:abstractNum w:abstractNumId="7" w15:restartNumberingAfterBreak="0">
+    <w:nsid w:val="62187872"/>
+    <w:multiLevelType w:val="hybridMultilevel"/>
+    <w:tmpl w:val="0B340F20"/>
+    <w:lvl w:ilvl="0" w:tplc="04190011">
+      <w:start w:val="1"/>
+      <w:numFmt w:val="decimal"/>
+      <w:lvlText w:val="%1)"/>
+      <w:lvlJc w:val="left"/>
+      <w:pPr>
+        <w:ind w:left="720" w:hanging="360"/>
+      </w:pPr>
+      <w:rPr>
+        <w:rFonts w:hint="default"/>
+      </w:rPr>
+    </w:lvl>
+    <w:lvl w:ilvl="1" w:tplc="04190019" w:tentative="1">
+      <w:start w:val="1"/>
+      <w:numFmt w:val="lowerLetter"/>
+      <w:lvlText w:val="%2."/>
+      <w:lvlJc w:val="left"/>
+      <w:pPr>
+        <w:ind w:left="1440" w:hanging="360"/>
+      </w:pPr>
+    </w:lvl>
+    <w:lvl w:ilvl="2" w:tplc="0419001B" w:tentative="1">
+      <w:start w:val="1"/>
+      <w:numFmt w:val="lowerRoman"/>
+      <w:lvlText w:val="%3."/>
+      <w:lvlJc w:val="right"/>
+      <w:pPr>
+        <w:ind w:left="2160" w:hanging="180"/>
+      </w:pPr>
+    </w:lvl>
+    <w:lvl w:ilvl="3" w:tplc="0419000F" w:tentative="1">
+      <w:start w:val="1"/>
+      <w:numFmt w:val="decimal"/>
+      <w:lvlText w:val="%4."/>
+      <w:lvlJc w:val="left"/>
+      <w:pPr>
+        <w:ind w:left="2880" w:hanging="360"/>
+      </w:pPr>
+    </w:lvl>
+    <w:lvl w:ilvl="4" w:tplc="04190019" w:tentative="1">
+      <w:start w:val="1"/>
+      <w:numFmt w:val="lowerLetter"/>
+      <w:lvlText w:val="%5."/>
+      <w:lvlJc w:val="left"/>
+      <w:pPr>
+        <w:ind w:left="3600" w:hanging="360"/>
+      </w:pPr>
+    </w:lvl>
+    <w:lvl w:ilvl="5" w:tplc="0419001B" w:tentative="1">
+      <w:start w:val="1"/>
+      <w:numFmt w:val="lowerRoman"/>
+      <w:lvlText w:val="%6."/>
+      <w:lvlJc w:val="right"/>
+      <w:pPr>
+        <w:ind w:left="4320" w:hanging="180"/>
+      </w:pPr>
+    </w:lvl>
+    <w:lvl w:ilvl="6" w:tplc="0419000F" w:tentative="1">
+      <w:start w:val="1"/>
+      <w:numFmt w:val="decimal"/>
+      <w:lvlText w:val="%7."/>
+      <w:lvlJc w:val="left"/>
+      <w:pPr>
+        <w:ind w:left="5040" w:hanging="360"/>
+      </w:pPr>
+    </w:lvl>
+    <w:lvl w:ilvl="7" w:tplc="04190019" w:tentative="1">
+      <w:start w:val="1"/>
+      <w:numFmt w:val="lowerLetter"/>
+      <w:lvlText w:val="%8."/>
+      <w:lvlJc w:val="left"/>
+      <w:pPr>
+        <w:ind w:left="5760" w:hanging="360"/>
+      </w:pPr>
+    </w:lvl>
+    <w:lvl w:ilvl="8" w:tplc="0419001B" w:tentative="1">
+      <w:start w:val="1"/>
+      <w:numFmt w:val="lowerRoman"/>
+      <w:lvlText w:val="%9."/>
+      <w:lvlJc w:val="right"/>
+      <w:pPr>
+        <w:ind w:left="6480" w:hanging="180"/>
+      </w:pPr>
+    </w:lvl>
+  </w:abstractNum>
+  <w:abstractNum w:abstractNumId="8" w15:restartNumberingAfterBreak="0">
     <w:nsid w:val="65E66D31"/>
     <w:multiLevelType w:val="hybridMultilevel"/>
     <w:tmpl w:val="9EDA80F2"/>
@@ -9815,7 +9476,7 @@
       </w:pPr>
     </w:lvl>
   </w:abstractNum>
-  <w:abstractNum w:abstractNumId="6" w15:restartNumberingAfterBreak="0">
+  <w:abstractNum w:abstractNumId="9" w15:restartNumberingAfterBreak="0">
     <w:nsid w:val="713B2B8F"/>
     <w:multiLevelType w:val="hybridMultilevel"/>
     <w:tmpl w:val="372A9C38"/>
@@ -9905,7 +9566,7 @@
       </w:pPr>
     </w:lvl>
   </w:abstractNum>
-  <w:abstractNum w:abstractNumId="7" w15:restartNumberingAfterBreak="0">
+  <w:abstractNum w:abstractNumId="10" w15:restartNumberingAfterBreak="0">
     <w:nsid w:val="7BB06C21"/>
     <w:multiLevelType w:val="hybridMultilevel"/>
     <w:tmpl w:val="9434111A"/>
@@ -10018,7 +9679,7 @@
       </w:rPr>
     </w:lvl>
   </w:abstractNum>
-  <w:abstractNum w:abstractNumId="8" w15:restartNumberingAfterBreak="0">
+  <w:abstractNum w:abstractNumId="11" w15:restartNumberingAfterBreak="0">
     <w:nsid w:val="7E067D6B"/>
     <w:multiLevelType w:val="hybridMultilevel"/>
     <w:tmpl w:val="372A9C38"/>
@@ -10109,31 +9770,40 @@
     </w:lvl>
   </w:abstractNum>
   <w:num w:numId="1">
+    <w:abstractNumId w:val="11"/>
+  </w:num>
+  <w:num w:numId="2">
     <w:abstractNumId w:val="8"/>
   </w:num>
-  <w:num w:numId="2">
+  <w:num w:numId="3">
+    <w:abstractNumId w:val="4"/>
+  </w:num>
+  <w:num w:numId="4">
+    <w:abstractNumId w:val="9"/>
+  </w:num>
+  <w:num w:numId="5">
+    <w:abstractNumId w:val="2"/>
+  </w:num>
+  <w:num w:numId="6">
+    <w:abstractNumId w:val="6"/>
+  </w:num>
+  <w:num w:numId="7">
+    <w:abstractNumId w:val="10"/>
+  </w:num>
+  <w:num w:numId="8">
     <w:abstractNumId w:val="5"/>
   </w:num>
-  <w:num w:numId="3">
-    <w:abstractNumId w:val="2"/>
+  <w:num w:numId="9">
+    <w:abstractNumId w:val="3"/>
   </w:num>
-  <w:num w:numId="4">
-    <w:abstractNumId w:val="6"/>
+  <w:num w:numId="10">
+    <w:abstractNumId w:val="1"/>
   </w:num>
-  <w:num w:numId="5">
-    <w:abstractNumId w:val="0"/>
-  </w:num>
-  <w:num w:numId="6">
-    <w:abstractNumId w:val="4"/>
-  </w:num>
-  <w:num w:numId="7">
+  <w:num w:numId="11">
     <w:abstractNumId w:val="7"/>
   </w:num>
-  <w:num w:numId="8">
-    <w:abstractNumId w:val="3"/>
-  </w:num>
-  <w:num w:numId="9">
-    <w:abstractNumId w:val="1"/>
+  <w:num w:numId="12">
+    <w:abstractNumId w:val="0"/>
   </w:num>
 </w:numbering>
 </file>
@@ -11247,6 +10917,18 @@
       <w:lang w:eastAsia="zh-CN" w:bidi="hi-IN"/>
     </w:rPr>
   </w:style>
+  <w:style w:type="character" w:styleId="UnresolvedMention">
+    <w:name w:val="Unresolved Mention"/>
+    <w:basedOn w:val="DefaultParagraphFont"/>
+    <w:uiPriority w:val="99"/>
+    <w:semiHidden/>
+    <w:unhideWhenUsed/>
+    <w:rsid w:val="00FE39C0"/>
+    <w:rPr>
+      <w:color w:val="605E5C"/>
+      <w:shd w:val="clear" w:color="auto" w:fill="E1DFDD"/>
+    </w:rPr>
+  </w:style>
 </w:styles>
 </file>
 

</xml_diff>